<commit_message>
Added larvae stage. Life cycle of the bee complete. Also included upper and lower limits on resources, bees, brood, and larvae in timers
</commit_message>
<xml_diff>
--- a/Buzzv0.3_Plan.docx
+++ b/Buzzv0.3_Plan.docx
@@ -69,12 +69,7 @@
           <w:ilvl w:val="0"/>
           <w:numId w:val="1"/>
         </w:numPr>
-        <w:rPr>
-          <w:b w:val="false"/>
-          <w:b w:val="false"/>
-          <w:bCs w:val="false"/>
-          <w:u w:val="none"/>
-        </w:rPr>
+        <w:rPr/>
       </w:pPr>
       <w:r>
         <w:rPr>
@@ -105,7 +100,7 @@
           <w:bCs w:val="false"/>
           <w:u w:val="none"/>
         </w:rPr>
-        <w:t>*Brood; Queen lays egg; egg for 3 days; hatches to larva in 6 days (caps), becomes bee on day 21; higher consumption of resources before day 9. Stops eating from 9 – 21.</w:t>
+        <w:t>Bees keep hive clean; polish the cells. Have a “clutter” variable that increases with eggs hatching, age of frame</w:t>
       </w:r>
     </w:p>
     <w:p>
@@ -115,20 +110,15 @@
           <w:ilvl w:val="0"/>
           <w:numId w:val="1"/>
         </w:numPr>
-        <w:rPr>
-          <w:b w:val="false"/>
-          <w:b w:val="false"/>
-          <w:bCs w:val="false"/>
-          <w:u w:val="none"/>
-        </w:rPr>
-      </w:pPr>
-      <w:r>
-        <w:rPr>
-          <w:b w:val="false"/>
-          <w:bCs w:val="false"/>
-          <w:u w:val="none"/>
-        </w:rPr>
-        <w:t>Bees keep hive clean; polish the cells. Have a “clutter” variable that increases with eggs hatching, age of frame</w:t>
+        <w:rPr/>
+      </w:pPr>
+      <w:r>
+        <w:rPr>
+          <w:b w:val="false"/>
+          <w:bCs w:val="false"/>
+          <w:u w:val="none"/>
+        </w:rPr>
+        <w:t>Diseases and pests</w:t>
       </w:r>
     </w:p>
     <w:p>
@@ -151,7 +141,7 @@
           <w:bCs w:val="false"/>
           <w:u w:val="none"/>
         </w:rPr>
-        <w:t>Diseases and pests</w:t>
+        <w:t>Data visualization ---&gt; history of frame, pollen vs nectar, brood production</w:t>
       </w:r>
     </w:p>
     <w:p>
@@ -161,98 +151,7 @@
           <w:ilvl w:val="0"/>
           <w:numId w:val="1"/>
         </w:numPr>
-        <w:rPr>
-          <w:b w:val="false"/>
-          <w:b w:val="false"/>
-          <w:bCs w:val="false"/>
-          <w:u w:val="none"/>
-        </w:rPr>
-      </w:pPr>
-      <w:r>
-        <w:rPr>
-          <w:b w:val="false"/>
-          <w:bCs w:val="false"/>
-          <w:u w:val="none"/>
-        </w:rPr>
-        <w:t xml:space="preserve">Timeframes: 1 </w:t>
-      </w:r>
-      <w:r>
-        <w:rPr>
-          <w:b w:val="false"/>
-          <w:bCs w:val="false"/>
-          <w:u w:val="none"/>
-        </w:rPr>
-        <w:t>min</w:t>
-      </w:r>
-      <w:r>
-        <w:rPr>
-          <w:b w:val="false"/>
-          <w:bCs w:val="false"/>
-          <w:u w:val="none"/>
-        </w:rPr>
-        <w:t xml:space="preserve"> (real) = </w:t>
-      </w:r>
-      <w:r>
-        <w:rPr>
-          <w:b w:val="false"/>
-          <w:bCs w:val="false"/>
-          <w:u w:val="none"/>
-        </w:rPr>
-        <w:t>1 day</w:t>
-      </w:r>
-      <w:r>
-        <w:rPr>
-          <w:b w:val="false"/>
-          <w:bCs w:val="false"/>
-          <w:u w:val="none"/>
-        </w:rPr>
-        <w:t xml:space="preserve"> (game). </w:t>
-      </w:r>
-      <w:r>
-        <w:rPr>
-          <w:b w:val="false"/>
-          <w:bCs w:val="false"/>
-          <w:u w:val="none"/>
-        </w:rPr>
-        <w:t>Fastforward (buy-in)</w:t>
-      </w:r>
-    </w:p>
-    <w:p>
-      <w:pPr>
-        <w:pStyle w:val="Normal"/>
-        <w:numPr>
-          <w:ilvl w:val="0"/>
-          <w:numId w:val="1"/>
-        </w:numPr>
-        <w:rPr>
-          <w:b w:val="false"/>
-          <w:b w:val="false"/>
-          <w:bCs w:val="false"/>
-          <w:u w:val="none"/>
-        </w:rPr>
-      </w:pPr>
-      <w:r>
-        <w:rPr>
-          <w:b w:val="false"/>
-          <w:bCs w:val="false"/>
-          <w:u w:val="none"/>
-        </w:rPr>
-        <w:t>Data visualization ---&gt; history of frame, pollen vs nectar, brood production</w:t>
-      </w:r>
-    </w:p>
-    <w:p>
-      <w:pPr>
-        <w:pStyle w:val="Normal"/>
-        <w:numPr>
-          <w:ilvl w:val="0"/>
-          <w:numId w:val="1"/>
-        </w:numPr>
-        <w:rPr>
-          <w:b w:val="false"/>
-          <w:b w:val="false"/>
-          <w:bCs w:val="false"/>
-          <w:u w:val="none"/>
-        </w:rPr>
+        <w:rPr/>
       </w:pPr>
       <w:r>
         <w:rPr>
@@ -270,6 +169,7 @@
       <w:pgNumType w:fmt="decimal"/>
       <w:formProt w:val="false"/>
       <w:textDirection w:val="lrTb"/>
+      <w:docGrid w:type="default" w:linePitch="100" w:charSpace="0"/>
     </w:sectPr>
   </w:body>
 </w:document>
@@ -291,6 +191,7 @@
       </w:pPr>
       <w:rPr>
         <w:rFonts w:ascii="Symbol" w:hAnsi="Symbol" w:cs="Symbol" w:hint="default"/>
+        <w:b w:val="false"/>
         <w:rFonts w:cs="OpenSymbol"/>
       </w:rPr>
     </w:lvl>
@@ -531,15 +432,12 @@
       <w:rPr>
         <w:rFonts w:ascii="Liberation Serif" w:hAnsi="Liberation Serif" w:eastAsia="Noto Sans CJK SC Regular" w:cs="Lohit Devanagari"/>
         <w:kern w:val="2"/>
-        <w:sz w:val="24"/>
         <w:szCs w:val="24"/>
         <w:lang w:val="en-CA" w:eastAsia="zh-CN" w:bidi="hi-IN"/>
       </w:rPr>
     </w:rPrDefault>
     <w:pPrDefault>
-      <w:pPr>
-        <w:widowControl/>
-      </w:pPr>
+      <w:pPr/>
     </w:pPrDefault>
   </w:docDefaults>
   <w:style w:type="paragraph" w:styleId="Normal">
@@ -547,6 +445,8 @@
     <w:qFormat/>
     <w:pPr>
       <w:widowControl/>
+      <w:bidi w:val="0"/>
+      <w:jc w:val="left"/>
     </w:pPr>
     <w:rPr>
       <w:rFonts w:ascii="Liberation Serif" w:hAnsi="Liberation Serif" w:eastAsia="Noto Sans CJK SC Regular" w:cs="Lohit Devanagari"/>
@@ -562,6 +462,70 @@
     <w:qFormat/>
     <w:rPr>
       <w:rFonts w:ascii="OpenSymbol" w:hAnsi="OpenSymbol" w:eastAsia="OpenSymbol" w:cs="OpenSymbol"/>
+    </w:rPr>
+  </w:style>
+  <w:style w:type="character" w:styleId="ListLabel1">
+    <w:name w:val="ListLabel 1"/>
+    <w:qFormat/>
+    <w:rPr>
+      <w:rFonts w:cs="OpenSymbol"/>
+      <w:b w:val="false"/>
+    </w:rPr>
+  </w:style>
+  <w:style w:type="character" w:styleId="ListLabel2">
+    <w:name w:val="ListLabel 2"/>
+    <w:qFormat/>
+    <w:rPr>
+      <w:rFonts w:cs="OpenSymbol"/>
+    </w:rPr>
+  </w:style>
+  <w:style w:type="character" w:styleId="ListLabel3">
+    <w:name w:val="ListLabel 3"/>
+    <w:qFormat/>
+    <w:rPr>
+      <w:rFonts w:cs="OpenSymbol"/>
+    </w:rPr>
+  </w:style>
+  <w:style w:type="character" w:styleId="ListLabel4">
+    <w:name w:val="ListLabel 4"/>
+    <w:qFormat/>
+    <w:rPr>
+      <w:rFonts w:cs="OpenSymbol"/>
+    </w:rPr>
+  </w:style>
+  <w:style w:type="character" w:styleId="ListLabel5">
+    <w:name w:val="ListLabel 5"/>
+    <w:qFormat/>
+    <w:rPr>
+      <w:rFonts w:cs="OpenSymbol"/>
+    </w:rPr>
+  </w:style>
+  <w:style w:type="character" w:styleId="ListLabel6">
+    <w:name w:val="ListLabel 6"/>
+    <w:qFormat/>
+    <w:rPr>
+      <w:rFonts w:cs="OpenSymbol"/>
+    </w:rPr>
+  </w:style>
+  <w:style w:type="character" w:styleId="ListLabel7">
+    <w:name w:val="ListLabel 7"/>
+    <w:qFormat/>
+    <w:rPr>
+      <w:rFonts w:cs="OpenSymbol"/>
+    </w:rPr>
+  </w:style>
+  <w:style w:type="character" w:styleId="ListLabel8">
+    <w:name w:val="ListLabel 8"/>
+    <w:qFormat/>
+    <w:rPr>
+      <w:rFonts w:cs="OpenSymbol"/>
+    </w:rPr>
+  </w:style>
+  <w:style w:type="character" w:styleId="ListLabel9">
+    <w:name w:val="ListLabel 9"/>
+    <w:qFormat/>
+    <w:rPr>
+      <w:rFonts w:cs="OpenSymbol"/>
     </w:rPr>
   </w:style>
   <w:style w:type="paragraph" w:styleId="Heading">

</xml_diff>

<commit_message>
>Minor debugging to Inspect screen. Fixed insipient frame age issues. Figured out why frames would sudddenly get queens on reload
</commit_message>
<xml_diff>
--- a/Buzzv0.3_Plan.docx
+++ b/Buzzv0.3_Plan.docx
@@ -193,9 +193,18 @@
         <w:rPr>
           <w:b w:val="false"/>
           <w:bCs w:val="false"/>
-          <w:u w:val="none"/>
-        </w:rPr>
-        <w:t>Empty frame -&gt; bees make wax - &gt; wax forms comb -&gt; bees fill with eggs, nectar, or pollen -&gt; nectar becomes honey, food for bees, or new wax -&gt; 100% drawn, can be split -&gt; swarming happens at 100% drawn and bee overpopulation -&gt; Honey supers provide more room for bees to not swarm but keep making honey -&gt; honey comes out at ~100%</w:t>
+          <w:strike/>
+          <w:u w:val="none"/>
+        </w:rPr>
+        <w:t xml:space="preserve">Empty frame -&gt; bees make wax - &gt; wax forms comb -&gt; bees fill with eggs, nectar, or pollen -&gt; nectar becomes honey, food for bees, or new wax </w:t>
+      </w:r>
+      <w:r>
+        <w:rPr>
+          <w:b w:val="false"/>
+          <w:bCs w:val="false"/>
+          <w:u w:val="none"/>
+        </w:rPr>
+        <w:t>-&gt; 100% drawn, can be split -&gt; swarming happens at 100% drawn and bee overpopulation -&gt; Honey supers provide more room for bees to not swarm but keep making honey -&gt; honey comes out at ~100%</w:t>
       </w:r>
     </w:p>
     <w:p>
@@ -231,12 +240,15 @@
           <w:ilvl w:val="0"/>
           <w:numId w:val="1"/>
         </w:numPr>
-        <w:rPr/>
-      </w:pPr>
-      <w:r>
-        <w:rPr>
-          <w:b w:val="false"/>
-          <w:bCs w:val="false"/>
+        <w:rPr>
+          <w:strike/>
+        </w:rPr>
+      </w:pPr>
+      <w:r>
+        <w:rPr>
+          <w:b w:val="false"/>
+          <w:bCs w:val="false"/>
+          <w:strike/>
           <w:u w:val="none"/>
         </w:rPr>
         <w:t>** Put cell objects into frames. Cell can contain nectar, brood or pollen, or be empty</w:t>
@@ -249,12 +261,15 @@
           <w:ilvl w:val="0"/>
           <w:numId w:val="1"/>
         </w:numPr>
-        <w:rPr/>
-      </w:pPr>
-      <w:r>
-        <w:rPr>
-          <w:b w:val="false"/>
-          <w:bCs w:val="false"/>
+        <w:rPr>
+          <w:strike/>
+        </w:rPr>
+      </w:pPr>
+      <w:r>
+        <w:rPr>
+          <w:b w:val="false"/>
+          <w:bCs w:val="false"/>
+          <w:strike/>
           <w:u w:val="none"/>
         </w:rPr>
         <w:t>Put frame stats in “Hive” screen for this version</w:t>

</xml_diff>

<commit_message>
Debugged the frame splitter again. Finally able to add new, empty frames to a newly created hive
</commit_message>
<xml_diff>
--- a/Buzzv0.3_Plan.docx
+++ b/Buzzv0.3_Plan.docx
@@ -46,29 +46,6 @@
           <w:ilvl w:val="0"/>
           <w:numId w:val="1"/>
         </w:numPr>
-        <w:rPr>
-          <w:b w:val="false"/>
-          <w:b w:val="false"/>
-          <w:bCs w:val="false"/>
-          <w:u w:val="none"/>
-        </w:rPr>
-      </w:pPr>
-      <w:r>
-        <w:rPr>
-          <w:b w:val="false"/>
-          <w:bCs w:val="false"/>
-          <w:u w:val="none"/>
-        </w:rPr>
-        <w:t>Pollen is all brood, nectar/syrup ----&gt; nectar for bees, nectar longer time becomes honey</w:t>
-      </w:r>
-    </w:p>
-    <w:p>
-      <w:pPr>
-        <w:pStyle w:val="Normal"/>
-        <w:numPr>
-          <w:ilvl w:val="0"/>
-          <w:numId w:val="1"/>
-        </w:numPr>
         <w:rPr/>
       </w:pPr>
       <w:r>
@@ -77,6 +54,45 @@
           <w:bCs w:val="false"/>
           <w:u w:val="none"/>
         </w:rPr>
+        <w:t>Add in nectar variable. Bees eat nectar, brood eats both nectar and pollen</w:t>
+      </w:r>
+    </w:p>
+    <w:p>
+      <w:pPr>
+        <w:pStyle w:val="Normal"/>
+        <w:numPr>
+          <w:ilvl w:val="0"/>
+          <w:numId w:val="1"/>
+        </w:numPr>
+        <w:rPr/>
+      </w:pPr>
+      <w:r>
+        <w:rPr>
+          <w:b w:val="false"/>
+          <w:bCs w:val="false"/>
+          <w:u w:val="none"/>
+        </w:rPr>
+        <w:t>Tie empty cell generation to number of bees</w:t>
+      </w:r>
+    </w:p>
+    <w:p>
+      <w:pPr>
+        <w:pStyle w:val="Normal"/>
+        <w:numPr>
+          <w:ilvl w:val="0"/>
+          <w:numId w:val="1"/>
+        </w:numPr>
+        <w:rPr>
+          <w:strike/>
+        </w:rPr>
+      </w:pPr>
+      <w:r>
+        <w:rPr>
+          <w:b w:val="false"/>
+          <w:bCs w:val="false"/>
+          <w:strike/>
+          <w:u w:val="none"/>
+        </w:rPr>
         <w:t>Wax production – number of bees, amount of syrup. Takes time to build frame depending on these factors. Need nectar for brood to survive</w:t>
       </w:r>
     </w:p>
@@ -87,12 +103,7 @@
           <w:ilvl w:val="0"/>
           <w:numId w:val="1"/>
         </w:numPr>
-        <w:rPr>
-          <w:b w:val="false"/>
-          <w:b w:val="false"/>
-          <w:bCs w:val="false"/>
-          <w:u w:val="none"/>
-        </w:rPr>
+        <w:rPr/>
       </w:pPr>
       <w:r>
         <w:rPr>
@@ -119,30 +130,7 @@
           <w:bCs w:val="false"/>
           <w:u w:val="none"/>
         </w:rPr>
-        <w:t>Diseases and pests</w:t>
-      </w:r>
-    </w:p>
-    <w:p>
-      <w:pPr>
-        <w:pStyle w:val="Normal"/>
-        <w:numPr>
-          <w:ilvl w:val="0"/>
-          <w:numId w:val="1"/>
-        </w:numPr>
-        <w:rPr>
-          <w:b w:val="false"/>
-          <w:b w:val="false"/>
-          <w:bCs w:val="false"/>
-          <w:u w:val="none"/>
-        </w:rPr>
-      </w:pPr>
-      <w:r>
-        <w:rPr>
-          <w:b w:val="false"/>
-          <w:bCs w:val="false"/>
-          <w:u w:val="none"/>
-        </w:rPr>
-        <w:t>Data visualization ---&gt; history of frame, pollen vs nectar, brood production</w:t>
+        <w:t>Queens - mated (y/m), burging (y/n)</w:t>
       </w:r>
     </w:p>
     <w:p>
@@ -160,7 +148,7 @@
           <w:bCs w:val="false"/>
           <w:u w:val="none"/>
         </w:rPr>
-        <w:t>Queens - mated (y/m), burging (y/n)</w:t>
+        <w:t>Randomness/variability to resource collection</w:t>
       </w:r>
     </w:p>
     <w:p>
@@ -176,9 +164,39 @@
         <w:rPr>
           <w:b w:val="false"/>
           <w:bCs w:val="false"/>
-          <w:u w:val="none"/>
-        </w:rPr>
-        <w:t>Randomness/variability to resource collection</w:t>
+          <w:strike/>
+          <w:u w:val="none"/>
+        </w:rPr>
+        <w:t xml:space="preserve">Empty frame -&gt; bees make wax - &gt; wax forms comb -&gt; bees fill with eggs, nectar, or pollen -&gt; nectar becomes honey, food for bees, or new wax -&gt; 100% drawn, can be split </w:t>
+      </w:r>
+      <w:r>
+        <w:rPr>
+          <w:b w:val="false"/>
+          <w:bCs w:val="false"/>
+          <w:u w:val="none"/>
+        </w:rPr>
+        <w:t>-&gt; swarming happens at 100% drawn and bee overpopulation -&gt; Honey supers provide more room for bees to not swarm but keep making honey</w:t>
+      </w:r>
+    </w:p>
+    <w:p>
+      <w:pPr>
+        <w:pStyle w:val="Normal"/>
+        <w:numPr>
+          <w:ilvl w:val="0"/>
+          <w:numId w:val="1"/>
+        </w:numPr>
+        <w:rPr>
+          <w:strike/>
+        </w:rPr>
+      </w:pPr>
+      <w:r>
+        <w:rPr>
+          <w:b w:val="false"/>
+          <w:bCs w:val="false"/>
+          <w:strike/>
+          <w:u w:val="none"/>
+        </w:rPr>
+        <w:t>** Put cell objects into frames. Cell can contain nectar, brood or pollen, or be empty</w:t>
       </w:r>
     </w:p>
     <w:p>
@@ -189,82 +207,6 @@
           <w:numId w:val="1"/>
         </w:numPr>
         <w:rPr/>
-      </w:pPr>
-      <w:r>
-        <w:rPr>
-          <w:b w:val="false"/>
-          <w:bCs w:val="false"/>
-          <w:strike/>
-          <w:u w:val="none"/>
-        </w:rPr>
-        <w:t xml:space="preserve">Empty frame -&gt; bees make wax - &gt; wax forms comb -&gt; bees fill with eggs, nectar, or pollen -&gt; nectar becomes honey, food for bees, or new wax </w:t>
-      </w:r>
-      <w:r>
-        <w:rPr>
-          <w:b w:val="false"/>
-          <w:bCs w:val="false"/>
-          <w:u w:val="none"/>
-        </w:rPr>
-        <w:t>-&gt; 100% drawn, can be split -&gt; swarming happens at 100% drawn and bee overpopulation -&gt; Honey supers provide more room for bees to not swarm but keep making honey -&gt; honey comes out at ~100%</w:t>
-      </w:r>
-    </w:p>
-    <w:p>
-      <w:pPr>
-        <w:pStyle w:val="Normal"/>
-        <w:numPr>
-          <w:ilvl w:val="0"/>
-          <w:numId w:val="1"/>
-        </w:numPr>
-        <w:rPr/>
-      </w:pPr>
-      <w:r>
-        <w:rPr>
-          <w:b w:val="false"/>
-          <w:bCs w:val="false"/>
-          <w:u w:val="none"/>
-        </w:rPr>
-        <w:t xml:space="preserve">Queen prefers to lay eggs near other brood. </w:t>
-      </w:r>
-      <w:r>
-        <w:rPr>
-          <w:b w:val="false"/>
-          <w:bCs w:val="false"/>
-          <w:u w:val="none"/>
-        </w:rPr>
-        <w:t>Radial distribution function for queen laying eggs</w:t>
-      </w:r>
-    </w:p>
-    <w:p>
-      <w:pPr>
-        <w:pStyle w:val="Normal"/>
-        <w:numPr>
-          <w:ilvl w:val="0"/>
-          <w:numId w:val="1"/>
-        </w:numPr>
-        <w:rPr>
-          <w:strike/>
-        </w:rPr>
-      </w:pPr>
-      <w:r>
-        <w:rPr>
-          <w:b w:val="false"/>
-          <w:bCs w:val="false"/>
-          <w:strike/>
-          <w:u w:val="none"/>
-        </w:rPr>
-        <w:t>** Put cell objects into frames. Cell can contain nectar, brood or pollen, or be empty</w:t>
-      </w:r>
-    </w:p>
-    <w:p>
-      <w:pPr>
-        <w:pStyle w:val="Normal"/>
-        <w:numPr>
-          <w:ilvl w:val="0"/>
-          <w:numId w:val="1"/>
-        </w:numPr>
-        <w:rPr>
-          <w:strike/>
-        </w:rPr>
       </w:pPr>
       <w:r>
         <w:rPr>
@@ -707,6 +649,70 @@
       <w:rFonts w:cs="OpenSymbol"/>
     </w:rPr>
   </w:style>
+  <w:style w:type="character" w:styleId="ListLabel19">
+    <w:name w:val="ListLabel 19"/>
+    <w:qFormat/>
+    <w:rPr>
+      <w:rFonts w:cs="OpenSymbol"/>
+      <w:b w:val="false"/>
+    </w:rPr>
+  </w:style>
+  <w:style w:type="character" w:styleId="ListLabel20">
+    <w:name w:val="ListLabel 20"/>
+    <w:qFormat/>
+    <w:rPr>
+      <w:rFonts w:cs="OpenSymbol"/>
+    </w:rPr>
+  </w:style>
+  <w:style w:type="character" w:styleId="ListLabel21">
+    <w:name w:val="ListLabel 21"/>
+    <w:qFormat/>
+    <w:rPr>
+      <w:rFonts w:cs="OpenSymbol"/>
+    </w:rPr>
+  </w:style>
+  <w:style w:type="character" w:styleId="ListLabel22">
+    <w:name w:val="ListLabel 22"/>
+    <w:qFormat/>
+    <w:rPr>
+      <w:rFonts w:cs="OpenSymbol"/>
+    </w:rPr>
+  </w:style>
+  <w:style w:type="character" w:styleId="ListLabel23">
+    <w:name w:val="ListLabel 23"/>
+    <w:qFormat/>
+    <w:rPr>
+      <w:rFonts w:cs="OpenSymbol"/>
+    </w:rPr>
+  </w:style>
+  <w:style w:type="character" w:styleId="ListLabel24">
+    <w:name w:val="ListLabel 24"/>
+    <w:qFormat/>
+    <w:rPr>
+      <w:rFonts w:cs="OpenSymbol"/>
+    </w:rPr>
+  </w:style>
+  <w:style w:type="character" w:styleId="ListLabel25">
+    <w:name w:val="ListLabel 25"/>
+    <w:qFormat/>
+    <w:rPr>
+      <w:rFonts w:cs="OpenSymbol"/>
+    </w:rPr>
+  </w:style>
+  <w:style w:type="character" w:styleId="ListLabel26">
+    <w:name w:val="ListLabel 26"/>
+    <w:qFormat/>
+    <w:rPr>
+      <w:rFonts w:cs="OpenSymbol"/>
+    </w:rPr>
+  </w:style>
+  <w:style w:type="character" w:styleId="ListLabel27">
+    <w:name w:val="ListLabel 27"/>
+    <w:qFormat/>
+    <w:rPr>
+      <w:rFonts w:cs="OpenSymbol"/>
+    </w:rPr>
+  </w:style>
   <w:style w:type="paragraph" w:styleId="Heading">
     <w:name w:val="Heading"/>
     <w:basedOn w:val="Normal"/>

</xml_diff>

<commit_message>
Fixed weird problem where you could have drawn or filled cells greater than max. Also noticed that selling honey destroyed the empty cell too. Fixed that
</commit_message>
<xml_diff>
--- a/Buzzv0.3_Plan.docx
+++ b/Buzzv0.3_Plan.docx
@@ -64,36 +64,58 @@
           <w:ilvl w:val="0"/>
           <w:numId w:val="1"/>
         </w:numPr>
+        <w:rPr>
+          <w:strike/>
+        </w:rPr>
+      </w:pPr>
+      <w:r>
+        <w:rPr>
+          <w:b w:val="false"/>
+          <w:bCs w:val="false"/>
+          <w:strike/>
+          <w:u w:val="none"/>
+        </w:rPr>
+        <w:t>Tie empty cell generation to number of bees</w:t>
+      </w:r>
+    </w:p>
+    <w:p>
+      <w:pPr>
+        <w:pStyle w:val="Normal"/>
+        <w:numPr>
+          <w:ilvl w:val="0"/>
+          <w:numId w:val="1"/>
+        </w:numPr>
+        <w:rPr>
+          <w:strike/>
+        </w:rPr>
+      </w:pPr>
+      <w:r>
+        <w:rPr>
+          <w:b w:val="false"/>
+          <w:bCs w:val="false"/>
+          <w:strike/>
+          <w:u w:val="none"/>
+        </w:rPr>
+        <w:t>Wax production – number of bees, amount of syrup. Takes time to build frame depending on these factors. Need nectar for brood to survive</w:t>
+      </w:r>
+    </w:p>
+    <w:p>
+      <w:pPr>
+        <w:pStyle w:val="Normal"/>
+        <w:numPr>
+          <w:ilvl w:val="0"/>
+          <w:numId w:val="1"/>
+        </w:numPr>
         <w:rPr/>
       </w:pPr>
       <w:r>
         <w:rPr>
           <w:b w:val="false"/>
           <w:bCs w:val="false"/>
-          <w:u w:val="none"/>
-        </w:rPr>
-        <w:t>Tie empty cell generation to number of bees</w:t>
-      </w:r>
-    </w:p>
-    <w:p>
-      <w:pPr>
-        <w:pStyle w:val="Normal"/>
-        <w:numPr>
-          <w:ilvl w:val="0"/>
-          <w:numId w:val="1"/>
-        </w:numPr>
-        <w:rPr>
           <w:strike/>
-        </w:rPr>
-      </w:pPr>
-      <w:r>
-        <w:rPr>
-          <w:b w:val="false"/>
-          <w:bCs w:val="false"/>
-          <w:strike/>
-          <w:u w:val="none"/>
-        </w:rPr>
-        <w:t>Wax production – number of bees, amount of syrup. Takes time to build frame depending on these factors. Need nectar for brood to survive</w:t>
+          <w:u w:val="none"/>
+        </w:rPr>
+        <w:t>Bees keep hive clean; polish the cells. Have a “clutter” variable that increases with eggs hatching, age of frame</w:t>
       </w:r>
     </w:p>
     <w:p>
@@ -109,10 +131,33 @@
         <w:rPr>
           <w:b w:val="false"/>
           <w:bCs w:val="false"/>
-          <w:strike/>
-          <w:u w:val="none"/>
-        </w:rPr>
-        <w:t>Bees keep hive clean; polish the cells. Have a “clutter” variable that increases with eggs hatching, age of frame</w:t>
+          <w:u w:val="none"/>
+        </w:rPr>
+        <w:t>Queens - mated (y/</w:t>
+      </w:r>
+      <w:r>
+        <w:rPr>
+          <w:b w:val="false"/>
+          <w:bCs w:val="false"/>
+          <w:u w:val="none"/>
+        </w:rPr>
+        <w:t>n</w:t>
+      </w:r>
+      <w:r>
+        <w:rPr>
+          <w:b w:val="false"/>
+          <w:bCs w:val="false"/>
+          <w:u w:val="none"/>
+        </w:rPr>
+        <w:t>)</w:t>
+      </w:r>
+      <w:r>
+        <w:rPr>
+          <w:b w:val="false"/>
+          <w:bCs w:val="false"/>
+          <w:u w:val="none"/>
+        </w:rPr>
+        <w:t>\</w:t>
       </w:r>
     </w:p>
     <w:p>
@@ -130,7 +175,15 @@
           <w:bCs w:val="false"/>
           <w:u w:val="none"/>
         </w:rPr>
-        <w:t>Queens - mated (y/m), burging (y/n)</w:t>
+        <w:t>G</w:t>
+      </w:r>
+      <w:r>
+        <w:rPr>
+          <w:b w:val="false"/>
+          <w:bCs w:val="false"/>
+          <w:u w:val="none"/>
+        </w:rPr>
+        <w:t>raphical tracking of values (history)</w:t>
       </w:r>
     </w:p>
     <w:p>

</xml_diff>

<commit_message>
Added randomness to all resource variables. Remains to see if there's much debugging
</commit_message>
<xml_diff>
--- a/Buzzv0.3_Plan.docx
+++ b/Buzzv0.3_Plan.docx
@@ -151,14 +151,6 @@
         </w:rPr>
         <w:t>)</w:t>
       </w:r>
-      <w:r>
-        <w:rPr>
-          <w:b w:val="false"/>
-          <w:bCs w:val="false"/>
-          <w:u w:val="none"/>
-        </w:rPr>
-        <w:t>\</w:t>
-      </w:r>
     </w:p>
     <w:p>
       <w:pPr>
@@ -193,12 +185,15 @@
           <w:ilvl w:val="0"/>
           <w:numId w:val="1"/>
         </w:numPr>
-        <w:rPr/>
-      </w:pPr>
-      <w:r>
-        <w:rPr>
-          <w:b w:val="false"/>
-          <w:bCs w:val="false"/>
+        <w:rPr>
+          <w:strike/>
+        </w:rPr>
+      </w:pPr>
+      <w:r>
+        <w:rPr>
+          <w:b w:val="false"/>
+          <w:bCs w:val="false"/>
+          <w:strike/>
           <w:u w:val="none"/>
         </w:rPr>
         <w:t>Randomness/variability to resource collection</w:t>

</xml_diff>

<commit_message>
Touched up v0.3 plan file
</commit_message>
<xml_diff>
--- a/Buzzv0.3_Plan.docx
+++ b/Buzzv0.3_Plan.docx
@@ -28,6 +28,7 @@
           <w:b/>
           <w:b/>
           <w:bCs/>
+          <w:strike/>
           <w:u w:val="single"/>
         </w:rPr>
       </w:pPr>
@@ -35,6 +36,7 @@
         <w:rPr>
           <w:b/>
           <w:bCs/>
+          <w:strike/>
           <w:u w:val="single"/>
         </w:rPr>
       </w:r>
@@ -44,7 +46,131 @@
         <w:pStyle w:val="Normal"/>
         <w:numPr>
           <w:ilvl w:val="0"/>
-          <w:numId w:val="1"/>
+          <w:numId w:val="2"/>
+        </w:numPr>
+        <w:rPr>
+          <w:b w:val="false"/>
+          <w:b w:val="false"/>
+          <w:bCs w:val="false"/>
+          <w:strike/>
+          <w:u w:val="none"/>
+        </w:rPr>
+      </w:pPr>
+      <w:r>
+        <w:rPr>
+          <w:b w:val="false"/>
+          <w:bCs w:val="false"/>
+          <w:strike/>
+          <w:u w:val="none"/>
+        </w:rPr>
+        <w:t>Add in nectar variable. Bees eat nectar, brood eats both nectar and pollen</w:t>
+      </w:r>
+    </w:p>
+    <w:p>
+      <w:pPr>
+        <w:pStyle w:val="Normal"/>
+        <w:numPr>
+          <w:ilvl w:val="0"/>
+          <w:numId w:val="2"/>
+        </w:numPr>
+        <w:rPr>
+          <w:b w:val="false"/>
+          <w:b w:val="false"/>
+          <w:bCs w:val="false"/>
+          <w:strike/>
+          <w:u w:val="none"/>
+        </w:rPr>
+      </w:pPr>
+      <w:r>
+        <w:rPr>
+          <w:b w:val="false"/>
+          <w:bCs w:val="false"/>
+          <w:strike/>
+          <w:u w:val="none"/>
+        </w:rPr>
+        <w:t>Tie empty cell generation to number of bees</w:t>
+      </w:r>
+    </w:p>
+    <w:p>
+      <w:pPr>
+        <w:pStyle w:val="Normal"/>
+        <w:numPr>
+          <w:ilvl w:val="0"/>
+          <w:numId w:val="2"/>
+        </w:numPr>
+        <w:rPr>
+          <w:b w:val="false"/>
+          <w:b w:val="false"/>
+          <w:bCs w:val="false"/>
+          <w:strike/>
+          <w:u w:val="none"/>
+        </w:rPr>
+      </w:pPr>
+      <w:r>
+        <w:rPr>
+          <w:b w:val="false"/>
+          <w:bCs w:val="false"/>
+          <w:strike/>
+          <w:u w:val="none"/>
+        </w:rPr>
+        <w:t>Wax production – number of bees, amount of syrup. Takes time to build frame depending on these factors. Need nectar for brood to survive</w:t>
+      </w:r>
+    </w:p>
+    <w:p>
+      <w:pPr>
+        <w:pStyle w:val="Normal"/>
+        <w:numPr>
+          <w:ilvl w:val="0"/>
+          <w:numId w:val="2"/>
+        </w:numPr>
+        <w:rPr>
+          <w:b w:val="false"/>
+          <w:b w:val="false"/>
+          <w:bCs w:val="false"/>
+          <w:u w:val="none"/>
+        </w:rPr>
+      </w:pPr>
+      <w:r>
+        <w:rPr>
+          <w:b w:val="false"/>
+          <w:bCs w:val="false"/>
+          <w:strike/>
+          <w:u w:val="none"/>
+        </w:rPr>
+        <w:t>Bees keep hive clean; polish the cells. Have a “clutter” variable that increases with eggs hatching, age of frame</w:t>
+      </w:r>
+    </w:p>
+    <w:p>
+      <w:pPr>
+        <w:pStyle w:val="Normal"/>
+        <w:numPr>
+          <w:ilvl w:val="0"/>
+          <w:numId w:val="2"/>
+        </w:numPr>
+        <w:rPr>
+          <w:b w:val="false"/>
+          <w:b w:val="false"/>
+          <w:bCs w:val="false"/>
+          <w:strike/>
+          <w:u w:val="none"/>
+        </w:rPr>
+      </w:pPr>
+      <w:r>
+        <w:rPr>
+          <w:b w:val="false"/>
+          <w:bCs w:val="false"/>
+          <w:strike/>
+          <w:u w:val="none"/>
+        </w:rPr>
+        <w:t>Randomness/variability to resource collection</w:t>
+      </w:r>
+    </w:p>
+    <w:p>
+      <w:pPr>
+        <w:pStyle w:val="Normal"/>
+        <w:numPr>
+          <w:ilvl w:val="0"/>
+          <w:numId w:val="2"/>
         </w:numPr>
         <w:rPr/>
       </w:pPr>
@@ -52,9 +178,27 @@
         <w:rPr>
           <w:b w:val="false"/>
           <w:bCs w:val="false"/>
-          <w:u w:val="none"/>
-        </w:rPr>
-        <w:t>Add in nectar variable. Bees eat nectar, brood eats both nectar and pollen</w:t>
+          <w:strike/>
+          <w:u w:val="none"/>
+        </w:rPr>
+        <w:t xml:space="preserve">Empty frame -&gt; bees make wax - &gt; wax forms comb -&gt; bees fill with eggs, nectar, or pollen -&gt; nectar becomes honey, food for bees, or new wax -&gt; 100% drawn, can be split </w:t>
+      </w:r>
+      <w:r>
+        <w:rPr>
+          <w:b w:val="false"/>
+          <w:bCs w:val="false"/>
+          <w:u w:val="none"/>
+        </w:rPr>
+        <w:t xml:space="preserve">-&gt; swarming happens at 100% drawn and bee overpopulation -&gt; </w:t>
+      </w:r>
+      <w:r>
+        <w:rPr>
+          <w:b w:val="false"/>
+          <w:bCs w:val="false"/>
+          <w:strike/>
+          <w:u w:val="none"/>
+        </w:rPr>
+        <w:t>Honey supers provide more room for bees to not swarm but keep making honey</w:t>
       </w:r>
     </w:p>
     <w:p>
@@ -62,20 +206,24 @@
         <w:pStyle w:val="Normal"/>
         <w:numPr>
           <w:ilvl w:val="0"/>
-          <w:numId w:val="1"/>
+          <w:numId w:val="2"/>
         </w:numPr>
         <w:rPr>
-          <w:strike/>
-        </w:rPr>
-      </w:pPr>
-      <w:r>
-        <w:rPr>
-          <w:b w:val="false"/>
-          <w:bCs w:val="false"/>
-          <w:strike/>
-          <w:u w:val="none"/>
-        </w:rPr>
-        <w:t>Tie empty cell generation to number of bees</w:t>
+          <w:b w:val="false"/>
+          <w:b w:val="false"/>
+          <w:bCs w:val="false"/>
+          <w:strike/>
+          <w:u w:val="none"/>
+        </w:rPr>
+      </w:pPr>
+      <w:r>
+        <w:rPr>
+          <w:b w:val="false"/>
+          <w:bCs w:val="false"/>
+          <w:strike/>
+          <w:u w:val="none"/>
+        </w:rPr>
+        <w:t>** Put cell objects into frames. Cell can contain nectar, brood or pollen, or be empty</w:t>
       </w:r>
     </w:p>
     <w:p>
@@ -83,187 +231,55 @@
         <w:pStyle w:val="Normal"/>
         <w:numPr>
           <w:ilvl w:val="0"/>
-          <w:numId w:val="1"/>
+          <w:numId w:val="2"/>
         </w:numPr>
         <w:rPr>
-          <w:strike/>
-        </w:rPr>
-      </w:pPr>
-      <w:r>
-        <w:rPr>
-          <w:b w:val="false"/>
-          <w:bCs w:val="false"/>
-          <w:strike/>
-          <w:u w:val="none"/>
-        </w:rPr>
-        <w:t>Wax production – number of bees, amount of syrup. Takes time to build frame depending on these factors. Need nectar for brood to survive</w:t>
-      </w:r>
-    </w:p>
-    <w:p>
-      <w:pPr>
-        <w:pStyle w:val="Normal"/>
-        <w:numPr>
-          <w:ilvl w:val="0"/>
-          <w:numId w:val="1"/>
-        </w:numPr>
+          <w:b w:val="false"/>
+          <w:b w:val="false"/>
+          <w:bCs w:val="false"/>
+          <w:strike/>
+          <w:u w:val="none"/>
+        </w:rPr>
+      </w:pPr>
+      <w:r>
+        <w:rPr>
+          <w:b w:val="false"/>
+          <w:bCs w:val="false"/>
+          <w:strike/>
+          <w:u w:val="none"/>
+        </w:rPr>
+        <w:t>Put frame stats in “Hive” screen for this version</w:t>
+      </w:r>
+    </w:p>
+    <w:p>
+      <w:pPr>
+        <w:pStyle w:val="Normal"/>
+        <w:rPr>
+          <w:b w:val="false"/>
+          <w:b w:val="false"/>
+          <w:bCs w:val="false"/>
+          <w:strike w:val="false"/>
+          <w:dstrike w:val="false"/>
+          <w:u w:val="none"/>
+        </w:rPr>
+      </w:pPr>
+      <w:r>
+        <w:rPr>
+          <w:b w:val="false"/>
+          <w:bCs w:val="false"/>
+          <w:strike w:val="false"/>
+          <w:dstrike w:val="false"/>
+          <w:u w:val="none"/>
+        </w:rPr>
+      </w:r>
+    </w:p>
+    <w:p>
+      <w:pPr>
+        <w:pStyle w:val="Normal"/>
         <w:rPr/>
       </w:pPr>
       <w:r>
-        <w:rPr>
-          <w:b w:val="false"/>
-          <w:bCs w:val="false"/>
-          <w:strike/>
-          <w:u w:val="none"/>
-        </w:rPr>
-        <w:t>Bees keep hive clean; polish the cells. Have a “clutter” variable that increases with eggs hatching, age of frame</w:t>
-      </w:r>
-    </w:p>
-    <w:p>
-      <w:pPr>
-        <w:pStyle w:val="Normal"/>
-        <w:numPr>
-          <w:ilvl w:val="0"/>
-          <w:numId w:val="1"/>
-        </w:numPr>
         <w:rPr/>
-      </w:pPr>
-      <w:r>
-        <w:rPr>
-          <w:b w:val="false"/>
-          <w:bCs w:val="false"/>
-          <w:u w:val="none"/>
-        </w:rPr>
-        <w:t>Queens - mated (y/</w:t>
-      </w:r>
-      <w:r>
-        <w:rPr>
-          <w:b w:val="false"/>
-          <w:bCs w:val="false"/>
-          <w:u w:val="none"/>
-        </w:rPr>
-        <w:t>n</w:t>
-      </w:r>
-      <w:r>
-        <w:rPr>
-          <w:b w:val="false"/>
-          <w:bCs w:val="false"/>
-          <w:u w:val="none"/>
-        </w:rPr>
-        <w:t>)</w:t>
-      </w:r>
-    </w:p>
-    <w:p>
-      <w:pPr>
-        <w:pStyle w:val="Normal"/>
-        <w:numPr>
-          <w:ilvl w:val="0"/>
-          <w:numId w:val="1"/>
-        </w:numPr>
-        <w:rPr/>
-      </w:pPr>
-      <w:r>
-        <w:rPr>
-          <w:b w:val="false"/>
-          <w:bCs w:val="false"/>
-          <w:u w:val="none"/>
-        </w:rPr>
-        <w:t>G</w:t>
-      </w:r>
-      <w:r>
-        <w:rPr>
-          <w:b w:val="false"/>
-          <w:bCs w:val="false"/>
-          <w:u w:val="none"/>
-        </w:rPr>
-        <w:t>raphical tracking of values (history)</w:t>
-      </w:r>
-    </w:p>
-    <w:p>
-      <w:pPr>
-        <w:pStyle w:val="Normal"/>
-        <w:numPr>
-          <w:ilvl w:val="0"/>
-          <w:numId w:val="1"/>
-        </w:numPr>
-        <w:rPr>
-          <w:strike/>
-        </w:rPr>
-      </w:pPr>
-      <w:r>
-        <w:rPr>
-          <w:b w:val="false"/>
-          <w:bCs w:val="false"/>
-          <w:strike/>
-          <w:u w:val="none"/>
-        </w:rPr>
-        <w:t>Randomness/variability to resource collection</w:t>
-      </w:r>
-    </w:p>
-    <w:p>
-      <w:pPr>
-        <w:pStyle w:val="Normal"/>
-        <w:numPr>
-          <w:ilvl w:val="0"/>
-          <w:numId w:val="1"/>
-        </w:numPr>
-        <w:rPr/>
-      </w:pPr>
-      <w:r>
-        <w:rPr>
-          <w:b w:val="false"/>
-          <w:bCs w:val="false"/>
-          <w:strike/>
-          <w:u w:val="none"/>
-        </w:rPr>
-        <w:t xml:space="preserve">Empty frame -&gt; bees make wax - &gt; wax forms comb -&gt; bees fill with eggs, nectar, or pollen -&gt; nectar becomes honey, food for bees, or new wax -&gt; 100% drawn, can be split </w:t>
-      </w:r>
-      <w:r>
-        <w:rPr>
-          <w:b w:val="false"/>
-          <w:bCs w:val="false"/>
-          <w:u w:val="none"/>
-        </w:rPr>
-        <w:t>-&gt; swarming happens at 100% drawn and bee overpopulation -&gt; Honey supers provide more room for bees to not swarm but keep making honey</w:t>
-      </w:r>
-    </w:p>
-    <w:p>
-      <w:pPr>
-        <w:pStyle w:val="Normal"/>
-        <w:numPr>
-          <w:ilvl w:val="0"/>
-          <w:numId w:val="1"/>
-        </w:numPr>
-        <w:rPr>
-          <w:strike/>
-        </w:rPr>
-      </w:pPr>
-      <w:r>
-        <w:rPr>
-          <w:b w:val="false"/>
-          <w:bCs w:val="false"/>
-          <w:strike/>
-          <w:u w:val="none"/>
-        </w:rPr>
-        <w:t>** Put cell objects into frames. Cell can contain nectar, brood or pollen, or be empty</w:t>
-      </w:r>
-    </w:p>
-    <w:p>
-      <w:pPr>
-        <w:pStyle w:val="Normal"/>
-        <w:numPr>
-          <w:ilvl w:val="0"/>
-          <w:numId w:val="1"/>
-        </w:numPr>
-        <w:rPr/>
-      </w:pPr>
-      <w:r>
-        <w:rPr>
-          <w:b w:val="false"/>
-          <w:bCs w:val="false"/>
-          <w:strike/>
-          <w:u w:val="none"/>
-        </w:rPr>
-        <w:t>Put frame stats in “Hive” screen for this version</w:t>
       </w:r>
     </w:p>
     <w:sectPr>
@@ -284,6 +300,98 @@
   <w:abstractNum w:abstractNumId="1">
     <w:lvl w:ilvl="0">
       <w:start w:val="1"/>
+      <w:numFmt w:val="none"/>
+      <w:suff w:val="nothing"/>
+      <w:lvlText w:val=""/>
+      <w:lvlJc w:val="left"/>
+      <w:pPr>
+        <w:ind w:left="0" w:hanging="0"/>
+      </w:pPr>
+    </w:lvl>
+    <w:lvl w:ilvl="1">
+      <w:start w:val="1"/>
+      <w:numFmt w:val="none"/>
+      <w:suff w:val="nothing"/>
+      <w:lvlText w:val=""/>
+      <w:lvlJc w:val="left"/>
+      <w:pPr>
+        <w:ind w:left="0" w:hanging="0"/>
+      </w:pPr>
+    </w:lvl>
+    <w:lvl w:ilvl="2">
+      <w:start w:val="1"/>
+      <w:numFmt w:val="none"/>
+      <w:suff w:val="nothing"/>
+      <w:lvlText w:val=""/>
+      <w:lvlJc w:val="left"/>
+      <w:pPr>
+        <w:ind w:left="0" w:hanging="0"/>
+      </w:pPr>
+    </w:lvl>
+    <w:lvl w:ilvl="3">
+      <w:start w:val="1"/>
+      <w:numFmt w:val="none"/>
+      <w:suff w:val="nothing"/>
+      <w:lvlText w:val=""/>
+      <w:lvlJc w:val="left"/>
+      <w:pPr>
+        <w:ind w:left="0" w:hanging="0"/>
+      </w:pPr>
+    </w:lvl>
+    <w:lvl w:ilvl="4">
+      <w:start w:val="1"/>
+      <w:numFmt w:val="none"/>
+      <w:suff w:val="nothing"/>
+      <w:lvlText w:val=""/>
+      <w:lvlJc w:val="left"/>
+      <w:pPr>
+        <w:ind w:left="0" w:hanging="0"/>
+      </w:pPr>
+    </w:lvl>
+    <w:lvl w:ilvl="5">
+      <w:start w:val="1"/>
+      <w:numFmt w:val="none"/>
+      <w:suff w:val="nothing"/>
+      <w:lvlText w:val=""/>
+      <w:lvlJc w:val="left"/>
+      <w:pPr>
+        <w:ind w:left="0" w:hanging="0"/>
+      </w:pPr>
+    </w:lvl>
+    <w:lvl w:ilvl="6">
+      <w:start w:val="1"/>
+      <w:numFmt w:val="none"/>
+      <w:suff w:val="nothing"/>
+      <w:lvlText w:val=""/>
+      <w:lvlJc w:val="left"/>
+      <w:pPr>
+        <w:ind w:left="0" w:hanging="0"/>
+      </w:pPr>
+    </w:lvl>
+    <w:lvl w:ilvl="7">
+      <w:start w:val="1"/>
+      <w:numFmt w:val="none"/>
+      <w:suff w:val="nothing"/>
+      <w:lvlText w:val=""/>
+      <w:lvlJc w:val="left"/>
+      <w:pPr>
+        <w:ind w:left="0" w:hanging="0"/>
+      </w:pPr>
+    </w:lvl>
+    <w:lvl w:ilvl="8">
+      <w:start w:val="1"/>
+      <w:numFmt w:val="none"/>
+      <w:suff w:val="nothing"/>
+      <w:lvlText w:val=""/>
+      <w:lvlJc w:val="left"/>
+      <w:pPr>
+        <w:ind w:left="0" w:hanging="0"/>
+      </w:pPr>
+    </w:lvl>
+  </w:abstractNum>
+  <w:abstractNum w:abstractNumId="2">
+    <w:lvl w:ilvl="0">
+      <w:start w:val="1"/>
       <w:numFmt w:val="bullet"/>
       <w:lvlText w:val=""/>
       <w:lvlJc w:val="left"/>
@@ -426,98 +534,6 @@
         <w:rFonts w:ascii="OpenSymbol" w:hAnsi="OpenSymbol" w:cs="OpenSymbol" w:hint="default"/>
         <w:rFonts w:cs="OpenSymbol"/>
       </w:rPr>
-    </w:lvl>
-  </w:abstractNum>
-  <w:abstractNum w:abstractNumId="2">
-    <w:lvl w:ilvl="0">
-      <w:start w:val="1"/>
-      <w:numFmt w:val="none"/>
-      <w:suff w:val="nothing"/>
-      <w:lvlText w:val=""/>
-      <w:lvlJc w:val="left"/>
-      <w:pPr>
-        <w:ind w:left="0" w:hanging="0"/>
-      </w:pPr>
-    </w:lvl>
-    <w:lvl w:ilvl="1">
-      <w:start w:val="1"/>
-      <w:numFmt w:val="none"/>
-      <w:suff w:val="nothing"/>
-      <w:lvlText w:val=""/>
-      <w:lvlJc w:val="left"/>
-      <w:pPr>
-        <w:ind w:left="0" w:hanging="0"/>
-      </w:pPr>
-    </w:lvl>
-    <w:lvl w:ilvl="2">
-      <w:start w:val="1"/>
-      <w:numFmt w:val="none"/>
-      <w:suff w:val="nothing"/>
-      <w:lvlText w:val=""/>
-      <w:lvlJc w:val="left"/>
-      <w:pPr>
-        <w:ind w:left="0" w:hanging="0"/>
-      </w:pPr>
-    </w:lvl>
-    <w:lvl w:ilvl="3">
-      <w:start w:val="1"/>
-      <w:numFmt w:val="none"/>
-      <w:suff w:val="nothing"/>
-      <w:lvlText w:val=""/>
-      <w:lvlJc w:val="left"/>
-      <w:pPr>
-        <w:ind w:left="0" w:hanging="0"/>
-      </w:pPr>
-    </w:lvl>
-    <w:lvl w:ilvl="4">
-      <w:start w:val="1"/>
-      <w:numFmt w:val="none"/>
-      <w:suff w:val="nothing"/>
-      <w:lvlText w:val=""/>
-      <w:lvlJc w:val="left"/>
-      <w:pPr>
-        <w:ind w:left="0" w:hanging="0"/>
-      </w:pPr>
-    </w:lvl>
-    <w:lvl w:ilvl="5">
-      <w:start w:val="1"/>
-      <w:numFmt w:val="none"/>
-      <w:suff w:val="nothing"/>
-      <w:lvlText w:val=""/>
-      <w:lvlJc w:val="left"/>
-      <w:pPr>
-        <w:ind w:left="0" w:hanging="0"/>
-      </w:pPr>
-    </w:lvl>
-    <w:lvl w:ilvl="6">
-      <w:start w:val="1"/>
-      <w:numFmt w:val="none"/>
-      <w:suff w:val="nothing"/>
-      <w:lvlText w:val=""/>
-      <w:lvlJc w:val="left"/>
-      <w:pPr>
-        <w:ind w:left="0" w:hanging="0"/>
-      </w:pPr>
-    </w:lvl>
-    <w:lvl w:ilvl="7">
-      <w:start w:val="1"/>
-      <w:numFmt w:val="none"/>
-      <w:suff w:val="nothing"/>
-      <w:lvlText w:val=""/>
-      <w:lvlJc w:val="left"/>
-      <w:pPr>
-        <w:ind w:left="0" w:hanging="0"/>
-      </w:pPr>
-    </w:lvl>
-    <w:lvl w:ilvl="8">
-      <w:start w:val="1"/>
-      <w:numFmt w:val="none"/>
-      <w:suff w:val="nothing"/>
-      <w:lvlText w:val=""/>
-      <w:lvlJc w:val="left"/>
-      <w:pPr>
-        <w:ind w:left="0" w:hanging="0"/>
-      </w:pPr>
     </w:lvl>
   </w:abstractNum>
   <w:num w:numId="1">
@@ -550,6 +566,9 @@
     <w:qFormat/>
     <w:pPr>
       <w:widowControl/>
+      <w:kinsoku w:val="true"/>
+      <w:overflowPunct w:val="true"/>
+      <w:autoSpaceDE w:val="true"/>
       <w:bidi w:val="0"/>
       <w:jc w:val="left"/>
     </w:pPr>
@@ -560,6 +579,27 @@
       <w:sz w:val="24"/>
       <w:szCs w:val="24"/>
       <w:lang w:val="en-CA" w:eastAsia="zh-CN" w:bidi="hi-IN"/>
+    </w:rPr>
+  </w:style>
+  <w:style w:type="paragraph" w:styleId="Heading2">
+    <w:name w:val="Heading 2"/>
+    <w:basedOn w:val="Heading"/>
+    <w:next w:val="TextBody"/>
+    <w:qFormat/>
+    <w:pPr>
+      <w:numPr>
+        <w:ilvl w:val="0"/>
+        <w:numId w:val="0"/>
+      </w:numPr>
+      <w:spacing w:before="200" w:after="120"/>
+      <w:outlineLvl w:val="1"/>
+    </w:pPr>
+    <w:rPr>
+      <w:rFonts w:ascii="Liberation Serif" w:hAnsi="Liberation Serif" w:eastAsia="Noto Sans CJK SC Regular" w:cs="Lohit Devanagari"/>
+      <w:b/>
+      <w:bCs/>
+      <w:sz w:val="36"/>
+      <w:szCs w:val="36"/>
     </w:rPr>
   </w:style>
   <w:style w:type="character" w:styleId="Bullets">

</xml_diff>